<commit_message>
added corrected (and valid) docx files +1
</commit_message>
<xml_diff>
--- a/test/files/docx/table_unordered_list_images.docx
+++ b/test/files/docx/table_unordered_list_images.docx
@@ -8,23 +8,23 @@
         <w:jc w:val="center"/>
         <w:rPr>
           <w:rFonts w:ascii="Arial" w:hAnsi="Arial" w:cs="Arial"/>
-          <w:lang w:val="de-DE"/>
+          <w:lang w:val="en-US"/>
         </w:rPr>
       </w:pPr>
-      <w:proofErr w:type="spellStart"/>
-      <w:r>
-        <w:rPr>
-          <w:rFonts w:ascii="Arial" w:hAnsi="Arial" w:cs="Arial"/>
-          <w:lang w:val="de-DE"/>
+      <w:bookmarkStart w:id="0" w:name="_GoBack"/>
+      <w:bookmarkEnd w:id="0"/>
+      <w:r>
+        <w:rPr>
+          <w:rFonts w:ascii="Arial" w:hAnsi="Arial" w:cs="Arial"/>
+          <w:lang w:val="en-US"/>
         </w:rPr>
         <w:t>Officia</w:t>
       </w:r>
-      <w:proofErr w:type="spellEnd"/>
     </w:p>
     <w:p>
       <w:pPr>
         <w:rPr>
-          <w:lang w:val="de-DE"/>
+          <w:lang w:val="en-US"/>
         </w:rPr>
       </w:pPr>
     </w:p>
@@ -2081,7 +2081,7 @@
     <w:p>
       <w:pPr>
         <w:rPr>
-          <w:lang w:val="en-US"/>
+          <w:lang w:val="fr-CH"/>
         </w:rPr>
       </w:pPr>
       <w:r>
@@ -2170,12 +2170,12 @@
     <w:p>
       <w:pPr>
         <w:rPr>
-          <w:lang w:val="en-US"/>
+          <w:lang w:val="fr-CH"/>
         </w:rPr>
       </w:pPr>
       <w:r>
         <w:rPr>
-          <w:lang w:val="en-US"/>
+          <w:lang w:val="fr-CH"/>
         </w:rPr>
         <w:br w:type="page"/>
       </w:r>
@@ -7835,7 +7835,6 @@
           <w:lang w:val="en-US"/>
         </w:rPr>
       </w:pPr>
-      <w:bookmarkStart w:id="0" w:name="_GoBack"/>
       <w:r>
         <w:rPr>
           <w:rFonts w:ascii="Arial" w:hAnsi="Arial" w:cs="Arial"/>
@@ -7894,7 +7893,6 @@
           </wp:inline>
         </w:drawing>
       </w:r>
-      <w:bookmarkEnd w:id="0"/>
     </w:p>
     <w:sectPr>
       <w:pgSz w:w="11906" w:h="16838"/>

</xml_diff>